<commit_message>
Update the test descriptions and input process
</commit_message>
<xml_diff>
--- a/data/pilot_test/pilot_test_descriptions.docx
+++ b/data/pilot_test/pilot_test_descriptions.docx
@@ -71,22 +71,7 @@
         <w:ind w:firstLineChars="0"/>
       </w:pPr>
       <w:r>
-        <w:t>C</w:t>
-      </w:r>
-      <w:r>
-        <w:t>apacity</w:t>
-      </w:r>
-      <w:r>
-        <w:t xml:space="preserve"> has</w:t>
-      </w:r>
-      <w:r>
-        <w:t xml:space="preserve"> single </w:t>
-      </w:r>
-      <w:r>
-        <w:t>set</w:t>
-      </w:r>
-      <w:r>
-        <w:t xml:space="preserve"> 1</w:t>
+        <w:t>Capacity has single set 1</w:t>
       </w:r>
     </w:p>
     <w:p>
@@ -142,9 +127,6 @@
             <w:pPr>
               <w:pStyle w:val="a3"/>
               <w:ind w:firstLineChars="0" w:firstLine="0"/>
-              <w:rPr>
-                <w:rFonts w:hint="eastAsia"/>
-              </w:rPr>
             </w:pPr>
             <w:r>
               <w:rPr>
@@ -171,9 +153,6 @@
             <w:pPr>
               <w:pStyle w:val="a3"/>
               <w:ind w:firstLineChars="0" w:firstLine="0"/>
-              <w:rPr>
-                <w:rFonts w:hint="eastAsia"/>
-              </w:rPr>
             </w:pPr>
             <w:r>
               <w:rPr>
@@ -194,9 +173,6 @@
             <w:pPr>
               <w:pStyle w:val="a3"/>
               <w:ind w:firstLineChars="0" w:firstLine="0"/>
-              <w:rPr>
-                <w:rFonts w:hint="eastAsia"/>
-              </w:rPr>
             </w:pPr>
             <w:r>
               <w:rPr>
@@ -219,9 +195,6 @@
             <w:pPr>
               <w:pStyle w:val="a3"/>
               <w:ind w:firstLineChars="0" w:firstLine="0"/>
-              <w:rPr>
-                <w:rFonts w:hint="eastAsia"/>
-              </w:rPr>
             </w:pPr>
             <w:r>
               <w:rPr>
@@ -242,9 +215,6 @@
             <w:pPr>
               <w:pStyle w:val="a3"/>
               <w:ind w:firstLineChars="0" w:firstLine="0"/>
-              <w:rPr>
-                <w:rFonts w:hint="eastAsia"/>
-              </w:rPr>
             </w:pPr>
             <w:r>
               <w:rPr>
@@ -265,9 +235,6 @@
             <w:pPr>
               <w:pStyle w:val="a3"/>
               <w:ind w:firstLineChars="0" w:firstLine="0"/>
-              <w:rPr>
-                <w:rFonts w:hint="eastAsia"/>
-              </w:rPr>
             </w:pPr>
             <w:r>
               <w:rPr>
@@ -315,15 +282,9 @@
             <w:pPr>
               <w:pStyle w:val="a3"/>
               <w:ind w:firstLineChars="0" w:firstLine="0"/>
-              <w:rPr>
-                <w:rFonts w:hint="eastAsia"/>
-              </w:rPr>
             </w:pPr>
             <w:r>
-              <w:t>Item</w:t>
-            </w:r>
-            <w:r>
-              <w:t xml:space="preserve"> 1</w:t>
+              <w:t>Item 1</w:t>
             </w:r>
           </w:p>
         </w:tc>
@@ -335,18 +296,9 @@
             <w:pPr>
               <w:pStyle w:val="a3"/>
               <w:ind w:firstLineChars="0" w:firstLine="0"/>
-              <w:rPr>
-                <w:rFonts w:hint="eastAsia"/>
-              </w:rPr>
             </w:pPr>
             <w:r>
-              <w:t>Item</w:t>
-            </w:r>
-            <w:r>
-              <w:t xml:space="preserve"> 2</w:t>
-            </w:r>
-            <w:r>
-              <w:t>-5</w:t>
+              <w:t>Item 2-5</w:t>
             </w:r>
           </w:p>
         </w:tc>
@@ -360,9 +312,6 @@
             <w:pPr>
               <w:pStyle w:val="a3"/>
               <w:ind w:firstLineChars="0" w:firstLine="0"/>
-              <w:rPr>
-                <w:rFonts w:hint="eastAsia"/>
-              </w:rPr>
             </w:pPr>
             <w:r>
               <w:rPr>
@@ -380,9 +329,6 @@
             <w:pPr>
               <w:pStyle w:val="a3"/>
               <w:ind w:firstLineChars="0" w:firstLine="0"/>
-              <w:rPr>
-                <w:rFonts w:hint="eastAsia"/>
-              </w:rPr>
             </w:pPr>
             <w:r>
               <w:rPr>
@@ -421,9 +367,6 @@
           <w:numId w:val="2"/>
         </w:numPr>
         <w:ind w:firstLineChars="0"/>
-        <w:rPr>
-          <w:rFonts w:hint="eastAsia"/>
-        </w:rPr>
       </w:pPr>
       <w:r>
         <w:t>Production cost and component cost currently set as 0</w:t>
@@ -477,9 +420,6 @@
       <w:pPr>
         <w:pStyle w:val="a3"/>
         <w:ind w:left="360" w:firstLineChars="0" w:firstLine="0"/>
-        <w:rPr>
-          <w:rFonts w:hint="eastAsia"/>
-        </w:rPr>
       </w:pPr>
       <w:r>
         <w:rPr>
@@ -567,10 +507,7 @@
         <w:ind w:firstLineChars="0"/>
       </w:pPr>
       <w:r>
-        <w:t>Parts assembly</w:t>
-      </w:r>
-      <w:r>
-        <w:t xml:space="preserve"> relationship: every plant can assemble</w:t>
+        <w:t>Parts assembly relationship: every plant can assemble</w:t>
       </w:r>
     </w:p>
     <w:p>
@@ -665,9 +602,6 @@
           <w:numId w:val="2"/>
         </w:numPr>
         <w:ind w:firstLineChars="0"/>
-        <w:rPr>
-          <w:rFonts w:hint="eastAsia"/>
-        </w:rPr>
       </w:pPr>
       <w:r>
         <w:rPr>
@@ -697,6 +631,15 @@
       <w:r>
         <w:t>tem replacement:</w:t>
       </w:r>
+      <w:r>
+        <w:t xml:space="preserve"> item 2 and item 5 can be used interchangeably</w:t>
+      </w:r>
+      <w:r>
+        <w:t>, with a 1:1 ratio</w:t>
+      </w:r>
+      <w:r>
+        <w:t>. Item 2 preferred at plant 2 and item 5 preferred at location 3, with a substitution cost of 0.1.</w:t>
+      </w:r>
     </w:p>
     <w:p>
       <w:pPr>
@@ -706,9 +649,6 @@
           <w:numId w:val="1"/>
         </w:numPr>
         <w:ind w:firstLineChars="0"/>
-        <w:rPr>
-          <w:rFonts w:hint="eastAsia"/>
-        </w:rPr>
       </w:pPr>
       <w:r>
         <w:rPr>
@@ -972,10 +912,10 @@
       </w:rPr>
     </w:lvl>
   </w:abstractNum>
-  <w:num w:numId="1">
+  <w:num w:numId="1" w16cid:durableId="746616300">
     <w:abstractNumId w:val="0"/>
   </w:num>
-  <w:num w:numId="2">
+  <w:num w:numId="2" w16cid:durableId="1724678135">
     <w:abstractNumId w:val="1"/>
   </w:num>
 </w:numbering>
@@ -1385,6 +1325,7 @@
   <w:style w:type="character" w:default="1" w:styleId="a0">
     <w:name w:val="Default Paragraph Font"/>
     <w:uiPriority w:val="1"/>
+    <w:semiHidden/>
     <w:unhideWhenUsed/>
   </w:style>
   <w:style w:type="table" w:default="1" w:styleId="a1">

</xml_diff>